<commit_message>
User registration work in progress.  Done with JSON version. POST version created, but not tested. Bug fixes.  New unit tests. Email validator
</commit_message>
<xml_diff>
--- a/townwizard-db/doc/Project Layout.docx
+++ b/townwizard-db/doc/Project Layout.docx
@@ -303,6 +303,36 @@
       </w:r>
       <w:r>
         <w:t>Resources -&gt; Services -&gt; DAOs</w:t>
+      </w:r>
+    </w:p>
+    <w:p>
+      <w:pPr>
+        <w:pStyle w:val="ListParagraph"/>
+        <w:numPr>
+          <w:ilvl w:val="1"/>
+          <w:numId w:val="1"/>
+        </w:numPr>
+        <w:tabs>
+          <w:tab w:val="left" w:pos="2880"/>
+        </w:tabs>
+        <w:rPr>
+          <w:b/>
+        </w:rPr>
+      </w:pPr>
+      <w:r>
+        <w:rPr>
+          <w:b/>
+        </w:rPr>
+        <w:t>util</w:t>
+      </w:r>
+      <w:r>
+        <w:rPr>
+          <w:b/>
+        </w:rPr>
+        <w:tab/>
+      </w:r>
+      <w:r>
+        <w:t>Utility (helper) classes</w:t>
       </w:r>
     </w:p>
     <w:p>

</xml_diff>